<commit_message>
Is it good to repeat high school study
</commit_message>
<xml_diff>
--- a/7.Is It Good to Repeat High School Study.docx
+++ b/7.Is It Good to Repeat High School Study.docx
@@ -5,7 +5,106 @@
     <w:p>
       <w:pPr>
         <w:spacing w:line="220" w:lineRule="atLeast"/>
+        <w:rPr>
+          <w:rFonts w:hint="eastAsia"/>
+        </w:rPr>
       </w:pPr>
+      <w:r>
+        <w:rPr>
+          <w:rFonts w:hint="eastAsia"/>
+        </w:rPr>
+        <w:t>Every year there are high  school students joining the college entrance exam in June,then in July,the scores come out,students start to choose colleges.Some students won</w:t>
+      </w:r>
+      <w:r>
+        <w:t>’</w:t>
+      </w:r>
+      <w:r>
+        <w:rPr>
+          <w:rFonts w:hint="eastAsia"/>
+        </w:rPr>
+        <w:t>t get the ideal results,most of them want to repeat high school study in order to join the exam again.In my opinion,it is not wise choice.</w:t>
+      </w:r>
+    </w:p>
+    <w:p>
+      <w:pPr>
+        <w:spacing w:line="220" w:lineRule="atLeast"/>
+        <w:rPr>
+          <w:rFonts w:hint="eastAsia"/>
+        </w:rPr>
+      </w:pPr>
+      <w:r>
+        <w:rPr>
+          <w:rFonts w:hint="eastAsia"/>
+        </w:rPr>
+        <w:t>On the one hand,repeating the high school study takes a year for students,they are in the different stage with the other students.</w:t>
+      </w:r>
+      <w:r>
+        <w:rPr>
+          <w:rFonts w:hint="eastAsia"/>
+        </w:rPr>
+        <w:t>Such students are in the awkward situation,they are older than other students,what</w:t>
+      </w:r>
+      <w:r>
+        <w:t>’</w:t>
+      </w:r>
+      <w:r>
+        <w:rPr>
+          <w:rFonts w:hint="eastAsia"/>
+        </w:rPr>
+        <w:t>s more,everybody knows that they have failed the important exam once.So the students who repeat their study in the high school are under great pressure,it</w:t>
+      </w:r>
+      <w:r>
+        <w:t>’</w:t>
+      </w:r>
+      <w:r>
+        <w:rPr>
+          <w:rFonts w:hint="eastAsia"/>
+        </w:rPr>
+        <w:t>s not good for their mental health.</w:t>
+      </w:r>
+    </w:p>
+    <w:p>
+      <w:pPr>
+        <w:spacing w:line="220" w:lineRule="atLeast"/>
+        <w:rPr>
+          <w:rFonts w:hint="eastAsia"/>
+        </w:rPr>
+      </w:pPr>
+      <w:r>
+        <w:rPr>
+          <w:rFonts w:hint="eastAsia"/>
+        </w:rPr>
+        <w:t>On the other hand,going to the college is not the only choice,repeating the high school does</w:t>
+      </w:r>
+      <w:r>
+        <w:t>n’</w:t>
+      </w:r>
+      <w:r>
+        <w:rPr>
+          <w:rFonts w:hint="eastAsia"/>
+        </w:rPr>
+        <w:t xml:space="preserve">t mean the students can enter the good college,they will probably fail again.Students can go to the </w:t>
+      </w:r>
+      <w:r>
+        <w:t>vocation</w:t>
+      </w:r>
+      <w:r>
+        <w:rPr>
+          <w:rFonts w:hint="eastAsia"/>
+        </w:rPr>
+        <w:t xml:space="preserve"> school,learing the special skill,they can find a good job,too.The society is in need of the talents who own skill.</w:t>
+      </w:r>
+    </w:p>
+    <w:p>
+      <w:pPr>
+        <w:spacing w:line="220" w:lineRule="atLeast"/>
+      </w:pPr>
+      <w:r>
+        <w:rPr>
+          <w:rFonts w:hint="eastAsia"/>
+        </w:rPr>
+        <w:t>Though not everyone will enter the ideal college,life is still going on,students need to move on,and find the right places.</w:t>
+      </w:r>
     </w:p>
     <w:sectPr>
       <w:pgSz w:w="11906" w:h="16838"/>

</xml_diff>